<commit_message>
CHANGE : Correction d'une faille sur les fonctions de suppression, mise en forme du main.c
</commit_message>
<xml_diff>
--- a/DOC/ARBRE_DOC.docx
+++ b/DOC/ARBRE_DOC.docx
@@ -826,11 +826,6 @@
     </w:p>
     <w:p>
       <w:pPr>
-        <w:jc w:val="center"/>
-      </w:pPr>
-    </w:p>
-    <w:p>
-      <w:pPr>
         <w:pStyle w:val="Titre3"/>
         <w:numPr>
           <w:ilvl w:val="0"/>
@@ -841,6 +836,282 @@
         <w:t>Insertion, suppression</w:t>
       </w:r>
     </w:p>
+    <w:p>
+      <w:pPr>
+        <w:jc w:val="center"/>
+      </w:pPr>
+      <w:r>
+        <w:drawing>
+          <wp:inline distT="0" distB="0" distL="0" distR="0" wp14:anchorId="5EDAC7F7" wp14:editId="4FFFA5F2">
+            <wp:extent cx="5760720" cy="1825625"/>
+            <wp:effectExtent l="19050" t="19050" r="0" b="3175"/>
+            <wp:docPr id="4" name="Image 4"/>
+            <wp:cNvGraphicFramePr>
+              <a:graphicFrameLocks xmlns:a="http://schemas.openxmlformats.org/drawingml/2006/main" noChangeAspect="1"/>
+            </wp:cNvGraphicFramePr>
+            <a:graphic xmlns:a="http://schemas.openxmlformats.org/drawingml/2006/main">
+              <a:graphicData uri="http://schemas.openxmlformats.org/drawingml/2006/picture">
+                <pic:pic xmlns:pic="http://schemas.openxmlformats.org/drawingml/2006/picture">
+                  <pic:nvPicPr>
+                    <pic:cNvPr id="1" name=""/>
+                    <pic:cNvPicPr/>
+                  </pic:nvPicPr>
+                  <pic:blipFill>
+                    <a:blip r:embed="rId12"/>
+                    <a:stretch>
+                      <a:fillRect/>
+                    </a:stretch>
+                  </pic:blipFill>
+                  <pic:spPr>
+                    <a:xfrm>
+                      <a:off x="0" y="0"/>
+                      <a:ext cx="5760720" cy="1825625"/>
+                    </a:xfrm>
+                    <a:prstGeom prst="rect">
+                      <a:avLst/>
+                    </a:prstGeom>
+                    <a:ln>
+                      <a:solidFill>
+                        <a:schemeClr val="tx1"/>
+                      </a:solidFill>
+                    </a:ln>
+                  </pic:spPr>
+                </pic:pic>
+              </a:graphicData>
+            </a:graphic>
+          </wp:inline>
+        </w:drawing>
+      </w:r>
+    </w:p>
+    <w:p>
+      <w:r>
+        <w:t>Pas grand-chose à dire de plus sur l'insertion.</w:t>
+      </w:r>
+    </w:p>
+    <w:p/>
+    <w:p>
+      <w:r>
+        <w:lastRenderedPageBreak/>
+        <w:t>La suppression est un peu plus délicate</w:t>
+      </w:r>
+      <w:r>
+        <w:t xml:space="preserve">, il y a deux plus deux types de suppressions : celle où l'on supprime un enfant et celle où l'on supprime un sibling. Les deux étant néanmoins assez proche, nous n'allons ici expliciter que la suppression d'un enfant. </w:t>
+      </w:r>
+      <w:r>
+        <w:t>Il fa</w:t>
+      </w:r>
+      <w:r>
+        <w:t xml:space="preserve">ut penser à tous les cas </w:t>
+      </w:r>
+      <w:r>
+        <w:t>; pour cela prenons l'arbre suivant :</w:t>
+      </w:r>
+    </w:p>
+    <w:p>
+      <w:pPr>
+        <w:jc w:val="center"/>
+      </w:pPr>
+      <w:r>
+        <w:drawing>
+          <wp:inline distT="0" distB="0" distL="0" distR="0" wp14:anchorId="5243CFBB" wp14:editId="408F2EDA">
+            <wp:extent cx="1228725" cy="1266825"/>
+            <wp:effectExtent l="19050" t="19050" r="9525" b="9525"/>
+            <wp:docPr id="5" name="Image 5"/>
+            <wp:cNvGraphicFramePr>
+              <a:graphicFrameLocks xmlns:a="http://schemas.openxmlformats.org/drawingml/2006/main" noChangeAspect="1"/>
+            </wp:cNvGraphicFramePr>
+            <a:graphic xmlns:a="http://schemas.openxmlformats.org/drawingml/2006/main">
+              <a:graphicData uri="http://schemas.openxmlformats.org/drawingml/2006/picture">
+                <pic:pic xmlns:pic="http://schemas.openxmlformats.org/drawingml/2006/picture">
+                  <pic:nvPicPr>
+                    <pic:cNvPr id="1" name=""/>
+                    <pic:cNvPicPr/>
+                  </pic:nvPicPr>
+                  <pic:blipFill rotWithShape="1">
+                    <a:blip r:embed="rId13"/>
+                    <a:srcRect l="14569"/>
+                    <a:stretch/>
+                  </pic:blipFill>
+                  <pic:spPr bwMode="auto">
+                    <a:xfrm>
+                      <a:off x="0" y="0"/>
+                      <a:ext cx="1228897" cy="1267002"/>
+                    </a:xfrm>
+                    <a:prstGeom prst="rect">
+                      <a:avLst/>
+                    </a:prstGeom>
+                    <a:ln w="9525" cap="flat" cmpd="sng" algn="ctr">
+                      <a:solidFill>
+                        <a:sysClr val="windowText" lastClr="000000"/>
+                      </a:solidFill>
+                      <a:prstDash val="solid"/>
+                      <a:round/>
+                      <a:headEnd type="none" w="med" len="med"/>
+                      <a:tailEnd type="none" w="med" len="med"/>
+                      <a:extLst>
+                        <a:ext uri="{C807C97D-BFC1-408E-A445-0C87EB9F89A2}">
+                          <ask:lineSketchStyleProps xmlns:ask="http://schemas.microsoft.com/office/drawing/2018/sketchyshapes" sd="0">
+                            <a:custGeom>
+                              <a:avLst/>
+                              <a:gdLst/>
+                              <a:ahLst/>
+                              <a:cxnLst/>
+                              <a:rect l="0" t="0" r="0" b="0"/>
+                              <a:pathLst/>
+                            </a:custGeom>
+                            <ask:type/>
+                          </ask:lineSketchStyleProps>
+                        </a:ext>
+                      </a:extLst>
+                    </a:ln>
+                    <a:extLst>
+                      <a:ext uri="{53640926-AAD7-44D8-BBD7-CCE9431645EC}">
+                        <a14:shadowObscured xmlns:a14="http://schemas.microsoft.com/office/drawing/2010/main"/>
+                      </a:ext>
+                    </a:extLst>
+                  </pic:spPr>
+                </pic:pic>
+              </a:graphicData>
+            </a:graphic>
+          </wp:inline>
+        </w:drawing>
+      </w:r>
+    </w:p>
+    <w:p>
+      <w:r>
+        <w:t xml:space="preserve">Imaginons que l'on souhaite supprimer </w:t>
+      </w:r>
+      <w:r>
+        <w:t>l'enfant de A : le nœud B.</w:t>
+      </w:r>
+    </w:p>
+    <w:p>
+      <w:pPr>
+        <w:pStyle w:val="Paragraphedeliste"/>
+        <w:numPr>
+          <w:ilvl w:val="0"/>
+          <w:numId w:val="2"/>
+        </w:numPr>
+      </w:pPr>
+      <w:r>
+        <w:t>Il faut commencer par déclarer D, l'enfant de B, comme étant l'enfant de A</w:t>
+      </w:r>
+    </w:p>
+    <w:p>
+      <w:pPr>
+        <w:pStyle w:val="Paragraphedeliste"/>
+        <w:numPr>
+          <w:ilvl w:val="0"/>
+          <w:numId w:val="2"/>
+        </w:numPr>
+      </w:pPr>
+      <w:r>
+        <w:t>Puis déclarer C, le sibling de B, comme étant le sibling de E.</w:t>
+      </w:r>
+    </w:p>
+    <w:p>
+      <w:r>
+        <w:t>Ainsi, pour chaque suppression il faut donc penser à vérifier :</w:t>
+      </w:r>
+    </w:p>
+    <w:p>
+      <w:pPr>
+        <w:pStyle w:val="Paragraphedeliste"/>
+        <w:numPr>
+          <w:ilvl w:val="0"/>
+          <w:numId w:val="2"/>
+        </w:numPr>
+      </w:pPr>
+      <w:r>
+        <w:t xml:space="preserve">Est-ce que le nœud à supprimer à un </w:t>
+      </w:r>
+      <w:proofErr w:type="spellStart"/>
+      <w:r>
+        <w:t>child</w:t>
+      </w:r>
+      <w:proofErr w:type="spellEnd"/>
+      <w:r>
+        <w:t xml:space="preserve"> ?</w:t>
+      </w:r>
+    </w:p>
+    <w:p>
+      <w:pPr>
+        <w:pStyle w:val="Paragraphedeliste"/>
+        <w:numPr>
+          <w:ilvl w:val="1"/>
+          <w:numId w:val="2"/>
+        </w:numPr>
+      </w:pPr>
+      <w:r>
+        <w:t>Si oui, cet enfant devient le nouve</w:t>
+      </w:r>
+      <w:r>
+        <w:t>au</w:t>
+      </w:r>
+      <w:r>
+        <w:t xml:space="preserve"> </w:t>
+      </w:r>
+      <w:proofErr w:type="spellStart"/>
+      <w:r>
+        <w:t>child</w:t>
+      </w:r>
+      <w:proofErr w:type="spellEnd"/>
+      <w:r>
+        <w:t xml:space="preserve"> du parent.</w:t>
+      </w:r>
+    </w:p>
+    <w:p>
+      <w:pPr>
+        <w:pStyle w:val="Paragraphedeliste"/>
+        <w:numPr>
+          <w:ilvl w:val="0"/>
+          <w:numId w:val="2"/>
+        </w:numPr>
+      </w:pPr>
+      <w:r>
+        <w:t>Est-ce que le nœud à supprimer à un sibling ?</w:t>
+      </w:r>
+    </w:p>
+    <w:p>
+      <w:pPr>
+        <w:pStyle w:val="Paragraphedeliste"/>
+        <w:numPr>
+          <w:ilvl w:val="1"/>
+          <w:numId w:val="2"/>
+        </w:numPr>
+      </w:pPr>
+      <w:r>
+        <w:t xml:space="preserve">Si oui, ce sibling devient le sibling du dernier </w:t>
+      </w:r>
+      <w:proofErr w:type="spellStart"/>
+      <w:r>
+        <w:t>child</w:t>
+      </w:r>
+      <w:proofErr w:type="spellEnd"/>
+      <w:r>
+        <w:t xml:space="preserve"> </w:t>
+      </w:r>
+      <w:r>
+        <w:t>du nœud à supprimer</w:t>
+      </w:r>
+      <w:r>
+        <w:t>.</w:t>
+      </w:r>
+    </w:p>
+    <w:p/>
+    <w:p>
+      <w:r>
+        <w:t xml:space="preserve">Le code étant plutôt long, le lecteur est invité à le consulter dans le </w:t>
+      </w:r>
+      <w:proofErr w:type="spellStart"/>
+      <w:r>
+        <w:t>cbp</w:t>
+      </w:r>
+      <w:proofErr w:type="spellEnd"/>
+      <w:r>
+        <w:t xml:space="preserve"> associé à cette documentation.</w:t>
+      </w:r>
+    </w:p>
     <w:p/>
     <w:p>
       <w:pPr>
@@ -851,10 +1122,131 @@
         </w:numPr>
       </w:pPr>
       <w:r>
-        <w:t>Taille, profondeur</w:t>
-      </w:r>
-    </w:p>
-    <w:p/>
+        <w:t xml:space="preserve">Taille, </w:t>
+      </w:r>
+      <w:r>
+        <w:t>hauteur</w:t>
+      </w:r>
+    </w:p>
+    <w:p>
+      <w:r>
+        <w:t>Les fonctions de taille et de hauteur étant semblables, nous ne parlerons ici que de la fonction calculant la taille.</w:t>
+      </w:r>
+    </w:p>
+    <w:p>
+      <w:pPr>
+        <w:jc w:val="center"/>
+      </w:pPr>
+      <w:r>
+        <w:drawing>
+          <wp:inline distT="0" distB="0" distL="0" distR="0" wp14:anchorId="586FEEE8" wp14:editId="736939E2">
+            <wp:extent cx="5760720" cy="3025140"/>
+            <wp:effectExtent l="0" t="0" r="0" b="0"/>
+            <wp:docPr id="8" name="Image 8"/>
+            <wp:cNvGraphicFramePr>
+              <a:graphicFrameLocks xmlns:a="http://schemas.openxmlformats.org/drawingml/2006/main" noChangeAspect="1"/>
+            </wp:cNvGraphicFramePr>
+            <a:graphic xmlns:a="http://schemas.openxmlformats.org/drawingml/2006/main">
+              <a:graphicData uri="http://schemas.openxmlformats.org/drawingml/2006/picture">
+                <pic:pic xmlns:pic="http://schemas.openxmlformats.org/drawingml/2006/picture">
+                  <pic:nvPicPr>
+                    <pic:cNvPr id="1" name=""/>
+                    <pic:cNvPicPr/>
+                  </pic:nvPicPr>
+                  <pic:blipFill>
+                    <a:blip r:embed="rId14"/>
+                    <a:stretch>
+                      <a:fillRect/>
+                    </a:stretch>
+                  </pic:blipFill>
+                  <pic:spPr>
+                    <a:xfrm>
+                      <a:off x="0" y="0"/>
+                      <a:ext cx="5760720" cy="3025140"/>
+                    </a:xfrm>
+                    <a:prstGeom prst="rect">
+                      <a:avLst/>
+                    </a:prstGeom>
+                  </pic:spPr>
+                </pic:pic>
+              </a:graphicData>
+            </a:graphic>
+          </wp:inline>
+        </w:drawing>
+      </w:r>
+    </w:p>
+    <w:p>
+      <w:pPr>
+        <w:jc w:val="center"/>
+      </w:pPr>
+    </w:p>
+    <w:p>
+      <w:r>
+        <w:t>La fonction se base sur le principe de récursivité.</w:t>
+      </w:r>
+      <w:r>
+        <w:t xml:space="preserve"> On commence par partir de la racine de l'arbre puis l'on regarde son premier </w:t>
+      </w:r>
+      <w:proofErr w:type="spellStart"/>
+      <w:r>
+        <w:t>child</w:t>
+      </w:r>
+      <w:proofErr w:type="spellEnd"/>
+      <w:r>
+        <w:t xml:space="preserve">. Si ce </w:t>
+      </w:r>
+      <w:proofErr w:type="spellStart"/>
+      <w:r>
+        <w:t>child</w:t>
+      </w:r>
+      <w:proofErr w:type="spellEnd"/>
+      <w:r>
+        <w:t xml:space="preserve"> possède lui-même un </w:t>
+      </w:r>
+      <w:proofErr w:type="spellStart"/>
+      <w:r>
+        <w:t>child</w:t>
+      </w:r>
+      <w:proofErr w:type="spellEnd"/>
+      <w:r>
+        <w:t xml:space="preserve">, on le regarde (jusqu'à </w:t>
+      </w:r>
+      <w:proofErr w:type="spellStart"/>
+      <w:r>
+        <w:t>arrivé</w:t>
+      </w:r>
+      <w:proofErr w:type="spellEnd"/>
+      <w:r>
+        <w:t xml:space="preserve"> à </w:t>
+      </w:r>
+      <w:r>
+        <w:lastRenderedPageBreak/>
+        <w:t xml:space="preserve">un nœud sans </w:t>
+      </w:r>
+      <w:proofErr w:type="spellStart"/>
+      <w:r>
+        <w:t>child</w:t>
+      </w:r>
+      <w:proofErr w:type="spellEnd"/>
+      <w:r>
+        <w:t xml:space="preserve">) tout en incrémentant un compteur. Puis on fait pareil sur le sibling et lorsque l'on atteint un nœud n'ayant ni sibling ni </w:t>
+      </w:r>
+      <w:proofErr w:type="spellStart"/>
+      <w:r>
+        <w:t>child</w:t>
+      </w:r>
+      <w:proofErr w:type="spellEnd"/>
+      <w:r>
+        <w:t>, on renvoie le compteur et on remonte au p</w:t>
+      </w:r>
+      <w:r>
+        <w:t>remier parent ayant un sibling (grâce à la récursivité) puis on recommence.</w:t>
+      </w:r>
+    </w:p>
+    <w:p>
+      <w:bookmarkStart w:id="0" w:name="_GoBack"/>
+      <w:bookmarkEnd w:id="0"/>
+    </w:p>
     <w:p>
       <w:pPr>
         <w:pStyle w:val="Titre3"/>
@@ -867,10 +1259,7 @@
         <w:t>Binarisation d'un arbre n-aire</w:t>
       </w:r>
     </w:p>
-    <w:p>
-      <w:bookmarkStart w:id="0" w:name="_GoBack"/>
-      <w:bookmarkEnd w:id="0"/>
-    </w:p>
+    <w:p/>
     <w:p>
       <w:pPr>
         <w:pStyle w:val="Titre3"/>
@@ -953,7 +1342,7 @@
         <w:rFonts w:ascii="Symbol" w:eastAsiaTheme="minorHAnsi" w:hAnsi="Symbol" w:cstheme="minorBidi" w:hint="default"/>
       </w:rPr>
     </w:lvl>
-    <w:lvl w:ilvl="1" w:tplc="040C0003" w:tentative="1">
+    <w:lvl w:ilvl="1" w:tplc="040C0003">
       <w:start w:val="1"/>
       <w:numFmt w:val="bullet"/>
       <w:lvlText w:val="o"/>
@@ -965,7 +1354,7 @@
         <w:rFonts w:ascii="Courier New" w:hAnsi="Courier New" w:cs="Courier New" w:hint="default"/>
       </w:rPr>
     </w:lvl>
-    <w:lvl w:ilvl="2" w:tplc="040C0005" w:tentative="1">
+    <w:lvl w:ilvl="2" w:tplc="040C0005">
       <w:start w:val="1"/>
       <w:numFmt w:val="bullet"/>
       <w:lvlText w:val=""/>
@@ -2572,7 +2961,7 @@
 </file>
 
 <file path=customXml/itemProps1.xml><?xml version="1.0" encoding="utf-8"?>
-<ds:datastoreItem xmlns:ds="http://schemas.openxmlformats.org/officeDocument/2006/customXml" ds:itemID="{6F9ECFE1-3C8C-4F74-A418-60B67B6BF8CB}">
+<ds:datastoreItem xmlns:ds="http://schemas.openxmlformats.org/officeDocument/2006/customXml" ds:itemID="{810E474D-36CF-4963-A021-653CF4BE35D3}">
   <ds:schemaRefs>
     <ds:schemaRef ds:uri="http://schemas.openxmlformats.org/officeDocument/2006/bibliography"/>
   </ds:schemaRefs>

</xml_diff>